<commit_message>
secretriat photo requirement added
</commit_message>
<xml_diff>
--- a/public/requirement.docx
+++ b/public/requirement.docx
@@ -103,6 +103,22 @@
       </w:pPr>
       <w:r>
         <w:t>Video (YouTube/other) for Tab in Media &amp; Resources.</w:t>
+      </w:r>
+    </w:p>
+    <w:p>
+      <w:pPr>
+        <w:pStyle w:val="ListParagraph"/>
+        <w:numPr>
+          <w:ilvl w:val="0"/>
+          <w:numId w:val="3"/>
+        </w:numPr>
+        <w:rPr>
+          <w:b/>
+          <w:bCs/>
+        </w:rPr>
+      </w:pPr>
+      <w:r>
+        <w:t>Photo of All Secretariats with designation.</w:t>
       </w:r>
     </w:p>
     <w:p>

</xml_diff>

<commit_message>
domain name requirement added
</commit_message>
<xml_diff>
--- a/public/requirement.docx
+++ b/public/requirement.docx
@@ -311,6 +311,33 @@
       </w:pPr>
       <w:r>
         <w:t>Executive Board Form</w:t>
+      </w:r>
+    </w:p>
+    <w:p>
+      <w:pPr>
+        <w:rPr>
+          <w:b/>
+          <w:bCs/>
+        </w:rPr>
+      </w:pPr>
+      <w:r>
+        <w:rPr>
+          <w:b/>
+          <w:bCs/>
+        </w:rPr>
+        <w:t>Domain Name</w:t>
+      </w:r>
+    </w:p>
+    <w:p>
+      <w:pPr>
+        <w:pStyle w:val="ListParagraph"/>
+        <w:numPr>
+          <w:ilvl w:val="0"/>
+          <w:numId w:val="8"/>
+        </w:numPr>
+      </w:pPr>
+      <w:r>
+        <w:t>Domain Name of Website (.com, .org, .in)</w:t>
       </w:r>
     </w:p>
     <w:p/>
@@ -593,6 +620,92 @@
     </w:lvl>
   </w:abstractNum>
   <w:abstractNum w:abstractNumId="3" w15:restartNumberingAfterBreak="0">
+    <w:nsid w:val="23762A8B"/>
+    <w:multiLevelType w:val="hybridMultilevel"/>
+    <w:tmpl w:val="B4F2561A"/>
+    <w:lvl w:ilvl="0" w:tplc="4009000F">
+      <w:start w:val="1"/>
+      <w:numFmt w:val="decimal"/>
+      <w:lvlText w:val="%1."/>
+      <w:lvlJc w:val="left"/>
+      <w:pPr>
+        <w:ind w:left="720" w:hanging="360"/>
+      </w:pPr>
+    </w:lvl>
+    <w:lvl w:ilvl="1" w:tplc="40090019" w:tentative="1">
+      <w:start w:val="1"/>
+      <w:numFmt w:val="lowerLetter"/>
+      <w:lvlText w:val="%2."/>
+      <w:lvlJc w:val="left"/>
+      <w:pPr>
+        <w:ind w:left="1440" w:hanging="360"/>
+      </w:pPr>
+    </w:lvl>
+    <w:lvl w:ilvl="2" w:tplc="4009001B" w:tentative="1">
+      <w:start w:val="1"/>
+      <w:numFmt w:val="lowerRoman"/>
+      <w:lvlText w:val="%3."/>
+      <w:lvlJc w:val="right"/>
+      <w:pPr>
+        <w:ind w:left="2160" w:hanging="180"/>
+      </w:pPr>
+    </w:lvl>
+    <w:lvl w:ilvl="3" w:tplc="4009000F" w:tentative="1">
+      <w:start w:val="1"/>
+      <w:numFmt w:val="decimal"/>
+      <w:lvlText w:val="%4."/>
+      <w:lvlJc w:val="left"/>
+      <w:pPr>
+        <w:ind w:left="2880" w:hanging="360"/>
+      </w:pPr>
+    </w:lvl>
+    <w:lvl w:ilvl="4" w:tplc="40090019" w:tentative="1">
+      <w:start w:val="1"/>
+      <w:numFmt w:val="lowerLetter"/>
+      <w:lvlText w:val="%5."/>
+      <w:lvlJc w:val="left"/>
+      <w:pPr>
+        <w:ind w:left="3600" w:hanging="360"/>
+      </w:pPr>
+    </w:lvl>
+    <w:lvl w:ilvl="5" w:tplc="4009001B" w:tentative="1">
+      <w:start w:val="1"/>
+      <w:numFmt w:val="lowerRoman"/>
+      <w:lvlText w:val="%6."/>
+      <w:lvlJc w:val="right"/>
+      <w:pPr>
+        <w:ind w:left="4320" w:hanging="180"/>
+      </w:pPr>
+    </w:lvl>
+    <w:lvl w:ilvl="6" w:tplc="4009000F" w:tentative="1">
+      <w:start w:val="1"/>
+      <w:numFmt w:val="decimal"/>
+      <w:lvlText w:val="%7."/>
+      <w:lvlJc w:val="left"/>
+      <w:pPr>
+        <w:ind w:left="5040" w:hanging="360"/>
+      </w:pPr>
+    </w:lvl>
+    <w:lvl w:ilvl="7" w:tplc="40090019" w:tentative="1">
+      <w:start w:val="1"/>
+      <w:numFmt w:val="lowerLetter"/>
+      <w:lvlText w:val="%8."/>
+      <w:lvlJc w:val="left"/>
+      <w:pPr>
+        <w:ind w:left="5760" w:hanging="360"/>
+      </w:pPr>
+    </w:lvl>
+    <w:lvl w:ilvl="8" w:tplc="4009001B" w:tentative="1">
+      <w:start w:val="1"/>
+      <w:numFmt w:val="lowerRoman"/>
+      <w:lvlText w:val="%9."/>
+      <w:lvlJc w:val="right"/>
+      <w:pPr>
+        <w:ind w:left="6480" w:hanging="180"/>
+      </w:pPr>
+    </w:lvl>
+  </w:abstractNum>
+  <w:abstractNum w:abstractNumId="4" w15:restartNumberingAfterBreak="0">
     <w:nsid w:val="2DF4298D"/>
     <w:multiLevelType w:val="hybridMultilevel"/>
     <w:tmpl w:val="67409222"/>
@@ -682,7 +795,7 @@
       </w:pPr>
     </w:lvl>
   </w:abstractNum>
-  <w:abstractNum w:abstractNumId="4" w15:restartNumberingAfterBreak="0">
+  <w:abstractNum w:abstractNumId="5" w15:restartNumberingAfterBreak="0">
     <w:nsid w:val="437176CA"/>
     <w:multiLevelType w:val="hybridMultilevel"/>
     <w:tmpl w:val="C96230F0"/>
@@ -768,7 +881,7 @@
       </w:pPr>
     </w:lvl>
   </w:abstractNum>
-  <w:abstractNum w:abstractNumId="5" w15:restartNumberingAfterBreak="0">
+  <w:abstractNum w:abstractNumId="6" w15:restartNumberingAfterBreak="0">
     <w:nsid w:val="54370CA9"/>
     <w:multiLevelType w:val="hybridMultilevel"/>
     <w:tmpl w:val="C2B63162"/>
@@ -858,7 +971,7 @@
       </w:pPr>
     </w:lvl>
   </w:abstractNum>
-  <w:abstractNum w:abstractNumId="6" w15:restartNumberingAfterBreak="0">
+  <w:abstractNum w:abstractNumId="7" w15:restartNumberingAfterBreak="0">
     <w:nsid w:val="7DEA3B19"/>
     <w:multiLevelType w:val="hybridMultilevel"/>
     <w:tmpl w:val="CAA8234C"/>
@@ -949,7 +1062,7 @@
     </w:lvl>
   </w:abstractNum>
   <w:num w:numId="1" w16cid:durableId="1501116757">
-    <w:abstractNumId w:val="4"/>
+    <w:abstractNumId w:val="5"/>
   </w:num>
   <w:num w:numId="2" w16cid:durableId="389621215">
     <w:abstractNumId w:val="0"/>
@@ -958,16 +1071,19 @@
     <w:abstractNumId w:val="2"/>
   </w:num>
   <w:num w:numId="4" w16cid:durableId="454058324">
-    <w:abstractNumId w:val="3"/>
+    <w:abstractNumId w:val="4"/>
   </w:num>
   <w:num w:numId="5" w16cid:durableId="41908657">
-    <w:abstractNumId w:val="5"/>
+    <w:abstractNumId w:val="6"/>
   </w:num>
   <w:num w:numId="6" w16cid:durableId="1486239817">
     <w:abstractNumId w:val="1"/>
   </w:num>
   <w:num w:numId="7" w16cid:durableId="1893416973">
-    <w:abstractNumId w:val="6"/>
+    <w:abstractNumId w:val="7"/>
+  </w:num>
+  <w:num w:numId="8" w16cid:durableId="1705864096">
+    <w:abstractNumId w:val="3"/>
   </w:num>
 </w:numbering>
 </file>

</xml_diff>